<commit_message>
SlidingDoor Model and textured
3ds Max model of a sliding door. need to import into unity.
</commit_message>
<xml_diff>
--- a/AINT253 Doors/AINT 253 Design Challenge.docx
+++ b/AINT253 Doors/AINT 253 Design Challenge.docx
@@ -107,7 +107,13 @@
     </w:p>
     <w:p>
       <w:r>
-        <w:t xml:space="preserve">Texturing is a major part of creating a realistic model because if the textures do not match with the door or if the model has some awkward geometry the texturing can warp and ruin the outcome. From many of the images within the mood board, the texture of the doors is primarily wood with some exceptions such as the safe and submarine door. In modelling it’s important to designate a reasonable amount to time to texturing since there is the option to download relevant textures some the internet but the result can be unexpected if the model isn’t correct. This means that there is the option to create our own textures within programs and Unwrap UVWs within 3ds max and assign the textures to the locations that are needed specifically. </w:t>
+        <w:t xml:space="preserve">Texturing is a major part of creating a realistic model because if the textures do not match with the door or if the model has some awkward geometry the texturing can warp and ruin the outcome. From many of the images within the mood board, the texture of the doors is primarily wood with some exceptions such as the safe and submarine door. In modelling it’s important to designate a reasonable amount to time to texturing since there is the option to download relevant textures some the internet but the result can be unexpected if the model isn’t correct. This means that there is the option to create </w:t>
+      </w:r>
+      <w:r>
+        <w:t>my</w:t>
+      </w:r>
+      <w:r>
+        <w:t xml:space="preserve"> own textures within programs and Unwrap UVWs within 3ds max and assign the textures to the locations that are needed specifically. </w:t>
       </w:r>
     </w:p>
     <w:p/>
@@ -121,6 +127,88 @@
       </w:r>
     </w:p>
     <w:p>
+      <w:r>
+        <w:tab/>
+        <w:t xml:space="preserve">The type of door I have chosen is a simple sliding door, designed to go into a living room or kitchen which splits an open room into 2 separate rooms. </w:t>
+      </w:r>
+      <w:r>
+        <w:rPr>
+          <w:noProof/>
+        </w:rPr>
+        <w:drawing>
+          <wp:anchor distT="0" distB="0" distL="114300" distR="114300" simplePos="0" relativeHeight="251659264" behindDoc="0" locked="0" layoutInCell="1" allowOverlap="1">
+            <wp:simplePos x="0" y="0"/>
+            <wp:positionH relativeFrom="column">
+              <wp:posOffset>0</wp:posOffset>
+            </wp:positionH>
+            <wp:positionV relativeFrom="paragraph">
+              <wp:posOffset>370840</wp:posOffset>
+            </wp:positionV>
+            <wp:extent cx="5734050" cy="3219450"/>
+            <wp:effectExtent l="0" t="0" r="0" b="0"/>
+            <wp:wrapTopAndBottom/>
+            <wp:docPr id="2" name="Picture 2" descr="C:\Users\Dan\Desktop\AINT253 Doors\ChosenMoodboard.png"/>
+            <wp:cNvGraphicFramePr>
+              <a:graphicFrameLocks xmlns:a="http://schemas.openxmlformats.org/drawingml/2006/main" noChangeAspect="1"/>
+            </wp:cNvGraphicFramePr>
+            <a:graphic xmlns:a="http://schemas.openxmlformats.org/drawingml/2006/main">
+              <a:graphicData uri="http://schemas.openxmlformats.org/drawingml/2006/picture">
+                <pic:pic xmlns:pic="http://schemas.openxmlformats.org/drawingml/2006/picture">
+                  <pic:nvPicPr>
+                    <pic:cNvPr id="0" name="Picture 1" descr="C:\Users\Dan\Desktop\AINT253 Doors\ChosenMoodboard.png"/>
+                    <pic:cNvPicPr>
+                      <a:picLocks noChangeAspect="1" noChangeArrowheads="1"/>
+                    </pic:cNvPicPr>
+                  </pic:nvPicPr>
+                  <pic:blipFill>
+                    <a:blip r:embed="rId5" cstate="print">
+                      <a:extLst>
+                        <a:ext uri="{28A0092B-C50C-407E-A947-70E740481C1C}">
+                          <a14:useLocalDpi xmlns:a14="http://schemas.microsoft.com/office/drawing/2010/main" val="0"/>
+                        </a:ext>
+                      </a:extLst>
+                    </a:blip>
+                    <a:srcRect/>
+                    <a:stretch>
+                      <a:fillRect/>
+                    </a:stretch>
+                  </pic:blipFill>
+                  <pic:spPr bwMode="auto">
+                    <a:xfrm>
+                      <a:off x="0" y="0"/>
+                      <a:ext cx="5734050" cy="3219450"/>
+                    </a:xfrm>
+                    <a:prstGeom prst="rect">
+                      <a:avLst/>
+                    </a:prstGeom>
+                    <a:noFill/>
+                    <a:ln>
+                      <a:noFill/>
+                    </a:ln>
+                  </pic:spPr>
+                </pic:pic>
+              </a:graphicData>
+            </a:graphic>
+            <wp14:sizeRelH relativeFrom="page">
+              <wp14:pctWidth>0</wp14:pctWidth>
+            </wp14:sizeRelH>
+            <wp14:sizeRelV relativeFrom="page">
+              <wp14:pctHeight>0</wp14:pctHeight>
+            </wp14:sizeRelV>
+          </wp:anchor>
+        </w:drawing>
+      </w:r>
+    </w:p>
+    <w:p>
+      <w:r>
+        <w:t xml:space="preserve">From the mood board above there is a clear theme across all the images and that is simplicity </w:t>
+      </w:r>
+      <w:r>
+        <w:t xml:space="preserve">with little detail but still providing a high-quality outcome. Within the board there are a few types of sliding doors such as the simple single sliding door to a 2-curved sliding shower door. For these doors, there are very few hinges to create any sort of creaking sound effect meaning that the for the sound design, I will need to find a rolling sound with a latch click to provide audio feedback for the user. </w:t>
+      </w:r>
+      <w:r>
+        <w:t xml:space="preserve">With these doors the is little texturing to do but trying to get a realistic glass effect will be challenging. </w:t>
+      </w:r>
       <w:bookmarkStart w:id="0" w:name="_GoBack"/>
       <w:bookmarkEnd w:id="0"/>
     </w:p>

</xml_diff>